<commit_message>
=Update the api detail and update welcome name instead of username
</commit_message>
<xml_diff>
--- a/dashboard demo.docx
+++ b/dashboard demo.docx
@@ -655,13 +655,7 @@
         <w:t>After register finished,</w:t>
       </w:r>
       <w:r>
-        <w:t xml:space="preserve"> </w:t>
-      </w:r>
-      <w:r>
-        <w:t>a notification will be displayed as a welcome massage to new user</w:t>
-      </w:r>
-      <w:r>
-        <w:t xml:space="preserve"> and</w:t>
+        <w:t xml:space="preserve"> a notification will be displayed as a welcome massage to new user and</w:t>
       </w:r>
       <w:r>
         <w:t xml:space="preserve"> you will be redirect to login pag</w:t>
@@ -970,13 +964,7 @@
         <w:pStyle w:val="ListParagraph"/>
       </w:pPr>
       <w:r>
-        <w:t>T</w:t>
-      </w:r>
-      <w:r>
-        <w:t>his dashboard I used the products table to demo. It contains</w:t>
-      </w:r>
-      <w:r>
-        <w:t>:</w:t>
+        <w:t>This dashboard I used the products table to demo. It contains:</w:t>
       </w:r>
     </w:p>
     <w:p>
@@ -988,25 +976,7 @@
         </w:numPr>
       </w:pPr>
       <w:r>
-        <w:t>A</w:t>
-      </w:r>
-      <w:r>
-        <w:t xml:space="preserve"> sidebar as a search</w:t>
-      </w:r>
-      <w:r>
-        <w:t xml:space="preserve"> product</w:t>
-      </w:r>
-      <w:r>
-        <w:t xml:space="preserve"> form</w:t>
-      </w:r>
-      <w:r>
-        <w:t xml:space="preserve"> – with all fields displayed in products</w:t>
-      </w:r>
-      <w:r>
-        <w:t xml:space="preserve"> </w:t>
-      </w:r>
-      <w:r>
-        <w:t>list table.</w:t>
+        <w:t>A sidebar as a search product form – with all fields displayed in products list table.</w:t>
       </w:r>
     </w:p>
     <w:p>
@@ -1018,16 +988,7 @@
         </w:numPr>
       </w:pPr>
       <w:r>
-        <w:t>A</w:t>
-      </w:r>
-      <w:r>
-        <w:t xml:space="preserve"> summaries</w:t>
-      </w:r>
-      <w:r>
-        <w:t xml:space="preserve"> section</w:t>
-      </w:r>
-      <w:r>
-        <w:t xml:space="preserve"> above table which will count products in table by type.</w:t>
+        <w:t>A summaries section above table which will count products in table by type.</w:t>
       </w:r>
     </w:p>
     <w:p>
@@ -1108,6 +1069,54 @@
                     <a:xfrm>
                       <a:off x="0" y="0"/>
                       <a:ext cx="5943600" cy="3194685"/>
+                    </a:xfrm>
+                    <a:prstGeom prst="rect">
+                      <a:avLst/>
+                    </a:prstGeom>
+                  </pic:spPr>
+                </pic:pic>
+              </a:graphicData>
+            </a:graphic>
+          </wp:inline>
+        </w:drawing>
+      </w:r>
+    </w:p>
+    <w:p>
+      <w:r>
+        <w:lastRenderedPageBreak/>
+        <w:t>PS: I updated the header with the name will be displayed in welcome note as below</w:t>
+      </w:r>
+    </w:p>
+    <w:p>
+      <w:r>
+        <w:rPr>
+          <w:noProof/>
+        </w:rPr>
+        <w:drawing>
+          <wp:inline distT="0" distB="0" distL="0" distR="0" wp14:anchorId="61BE7DA5" wp14:editId="4775B6F4">
+            <wp:extent cx="5943600" cy="2802890"/>
+            <wp:effectExtent l="0" t="0" r="0" b="0"/>
+            <wp:docPr id="2" name="Picture 2"/>
+            <wp:cNvGraphicFramePr>
+              <a:graphicFrameLocks xmlns:a="http://schemas.openxmlformats.org/drawingml/2006/main" noChangeAspect="1"/>
+            </wp:cNvGraphicFramePr>
+            <a:graphic xmlns:a="http://schemas.openxmlformats.org/drawingml/2006/main">
+              <a:graphicData uri="http://schemas.openxmlformats.org/drawingml/2006/picture">
+                <pic:pic xmlns:pic="http://schemas.openxmlformats.org/drawingml/2006/picture">
+                  <pic:nvPicPr>
+                    <pic:cNvPr id="1" name=""/>
+                    <pic:cNvPicPr/>
+                  </pic:nvPicPr>
+                  <pic:blipFill>
+                    <a:blip r:embed="rId17"/>
+                    <a:stretch>
+                      <a:fillRect/>
+                    </a:stretch>
+                  </pic:blipFill>
+                  <pic:spPr>
+                    <a:xfrm>
+                      <a:off x="0" y="0"/>
+                      <a:ext cx="5943600" cy="2802890"/>
                     </a:xfrm>
                     <a:prstGeom prst="rect">
                       <a:avLst/>
@@ -3031,6 +3040,7 @@
   <w:style w:type="character" w:default="1" w:styleId="DefaultParagraphFont">
     <w:name w:val="Default Paragraph Font"/>
     <w:uiPriority w:val="1"/>
+    <w:semiHidden/>
     <w:unhideWhenUsed/>
   </w:style>
   <w:style w:type="table" w:default="1" w:styleId="TableNormal">

</xml_diff>